<commit_message>
Parte de nmap terminada
</commit_message>
<xml_diff>
--- a/PRACTICA2/MemoriaP2.docx
+++ b/PRACTICA2/MemoriaP2.docx
@@ -1579,35 +1579,7 @@
         <w:rPr>
           <w:rFonts w:ascii="Arial" w:hAnsi="Arial" w:cs="Arial"/>
         </w:rPr>
-        <w:t xml:space="preserve">En esta primera parte de la práctica, mediante herramientas de líneas de comandos, se va a obtener información de red de las 4 máquinas virtuales proporcionadas. Para ello, en primer lugar, se localizó los ficheros de interfaces, que al ser máquinas </w:t>
-      </w:r>
-      <w:proofErr w:type="spellStart"/>
-      <w:r>
-        <w:rPr>
-          <w:rFonts w:ascii="Arial" w:hAnsi="Arial" w:cs="Arial"/>
-        </w:rPr>
-        <w:t>Debian</w:t>
-      </w:r>
-      <w:proofErr w:type="spellEnd"/>
-      <w:r>
-        <w:rPr>
-          <w:rFonts w:ascii="Arial" w:hAnsi="Arial" w:cs="Arial"/>
-        </w:rPr>
-        <w:t xml:space="preserve"> y </w:t>
-      </w:r>
-      <w:proofErr w:type="spellStart"/>
-      <w:r>
-        <w:rPr>
-          <w:rFonts w:ascii="Arial" w:hAnsi="Arial" w:cs="Arial"/>
-        </w:rPr>
-        <w:t>OpenBSD</w:t>
-      </w:r>
-      <w:proofErr w:type="spellEnd"/>
-      <w:r>
-        <w:rPr>
-          <w:rFonts w:ascii="Arial" w:hAnsi="Arial" w:cs="Arial"/>
-        </w:rPr>
-        <w:t>, se encontraban en distintos lugares:</w:t>
+        <w:t>En esta primera parte de la práctica, mediante herramientas de líneas de comandos, se va a obtener información de red de las 4 máquinas virtuales proporcionadas. Para ello, en primer lugar, se localizó los ficheros de interfaces, que al ser máquinas Debian y OpenBSD, se encontraban en distintos lugares:</w:t>
       </w:r>
     </w:p>
     <w:p>
@@ -1621,47 +1593,11 @@
           <w:rFonts w:ascii="Arial" w:hAnsi="Arial" w:cs="Arial"/>
         </w:rPr>
       </w:pPr>
-      <w:proofErr w:type="spellStart"/>
-      <w:r>
-        <w:rPr>
-          <w:rFonts w:ascii="Arial" w:hAnsi="Arial" w:cs="Arial"/>
-        </w:rPr>
-        <w:t>Debian</w:t>
-      </w:r>
-      <w:proofErr w:type="spellEnd"/>
-      <w:r>
-        <w:rPr>
-          <w:rFonts w:ascii="Arial" w:hAnsi="Arial" w:cs="Arial"/>
-        </w:rPr>
-        <w:t>: /</w:t>
-      </w:r>
-      <w:proofErr w:type="spellStart"/>
-      <w:r>
-        <w:rPr>
-          <w:rFonts w:ascii="Arial" w:hAnsi="Arial" w:cs="Arial"/>
-        </w:rPr>
-        <w:t>etc</w:t>
-      </w:r>
-      <w:proofErr w:type="spellEnd"/>
-      <w:r>
-        <w:rPr>
-          <w:rFonts w:ascii="Arial" w:hAnsi="Arial" w:cs="Arial"/>
-        </w:rPr>
-        <w:t>/</w:t>
-      </w:r>
-      <w:proofErr w:type="spellStart"/>
-      <w:r>
-        <w:rPr>
-          <w:rFonts w:ascii="Arial" w:hAnsi="Arial" w:cs="Arial"/>
-        </w:rPr>
-        <w:t>network</w:t>
-      </w:r>
-      <w:proofErr w:type="spellEnd"/>
-      <w:r>
-        <w:rPr>
-          <w:rFonts w:ascii="Arial" w:hAnsi="Arial" w:cs="Arial"/>
-        </w:rPr>
-        <w:t>/interfaces</w:t>
+      <w:r>
+        <w:rPr>
+          <w:rFonts w:ascii="Arial" w:hAnsi="Arial" w:cs="Arial"/>
+        </w:rPr>
+        <w:t>Debian: /etc/network/interfaces</w:t>
       </w:r>
     </w:p>
     <w:p>
@@ -1675,47 +1611,11 @@
           <w:rFonts w:ascii="Arial" w:hAnsi="Arial" w:cs="Arial"/>
         </w:rPr>
       </w:pPr>
-      <w:proofErr w:type="spellStart"/>
-      <w:r>
-        <w:rPr>
-          <w:rFonts w:ascii="Arial" w:hAnsi="Arial" w:cs="Arial"/>
-        </w:rPr>
-        <w:t>OpenBSD</w:t>
-      </w:r>
-      <w:proofErr w:type="spellEnd"/>
-      <w:r>
-        <w:rPr>
-          <w:rFonts w:ascii="Arial" w:hAnsi="Arial" w:cs="Arial"/>
-        </w:rPr>
-        <w:t>: /</w:t>
-      </w:r>
-      <w:proofErr w:type="spellStart"/>
-      <w:r>
-        <w:rPr>
-          <w:rFonts w:ascii="Arial" w:hAnsi="Arial" w:cs="Arial"/>
-        </w:rPr>
-        <w:t>etc</w:t>
-      </w:r>
-      <w:proofErr w:type="spellEnd"/>
-      <w:r>
-        <w:rPr>
-          <w:rFonts w:ascii="Arial" w:hAnsi="Arial" w:cs="Arial"/>
-        </w:rPr>
-        <w:t>/hostname.em0 y /</w:t>
-      </w:r>
-      <w:proofErr w:type="spellStart"/>
-      <w:r>
-        <w:rPr>
-          <w:rFonts w:ascii="Arial" w:hAnsi="Arial" w:cs="Arial"/>
-        </w:rPr>
-        <w:t>etc</w:t>
-      </w:r>
-      <w:proofErr w:type="spellEnd"/>
-      <w:r>
-        <w:rPr>
-          <w:rFonts w:ascii="Arial" w:hAnsi="Arial" w:cs="Arial"/>
-        </w:rPr>
-        <w:t>/hostname.em1</w:t>
+      <w:r>
+        <w:rPr>
+          <w:rFonts w:ascii="Arial" w:hAnsi="Arial" w:cs="Arial"/>
+        </w:rPr>
+        <w:t>OpenBSD: /etc/hostname.em0 y /etc/hostname.em1</w:t>
       </w:r>
     </w:p>
     <w:p>
@@ -1734,21 +1634,7 @@
         <w:rPr>
           <w:rFonts w:ascii="Arial" w:hAnsi="Arial" w:cs="Arial"/>
         </w:rPr>
-        <w:t xml:space="preserve">abriendo los distintos ficheros de los interfaces, se obtuvo la información de la </w:t>
-      </w:r>
-      <w:proofErr w:type="spellStart"/>
-      <w:r>
-        <w:rPr>
-          <w:rFonts w:ascii="Arial" w:hAnsi="Arial" w:cs="Arial"/>
-        </w:rPr>
-        <w:t>ip</w:t>
-      </w:r>
-      <w:proofErr w:type="spellEnd"/>
-      <w:r>
-        <w:rPr>
-          <w:rFonts w:ascii="Arial" w:hAnsi="Arial" w:cs="Arial"/>
-        </w:rPr>
-        <w:t xml:space="preserve"> de cada uno:</w:t>
+        <w:t>abriendo los distintos ficheros de los interfaces, se obtuvo la información de la ip de cada uno:</w:t>
       </w:r>
     </w:p>
     <w:p>
@@ -1782,19 +1668,11 @@
           <w:rFonts w:ascii="Arial" w:hAnsi="Arial" w:cs="Arial"/>
         </w:rPr>
       </w:pPr>
-      <w:proofErr w:type="spellStart"/>
-      <w:r>
-        <w:rPr>
-          <w:rFonts w:ascii="Arial" w:hAnsi="Arial" w:cs="Arial"/>
-        </w:rPr>
-        <w:t>ip</w:t>
-      </w:r>
-      <w:proofErr w:type="spellEnd"/>
-      <w:r>
-        <w:rPr>
-          <w:rFonts w:ascii="Arial" w:hAnsi="Arial" w:cs="Arial"/>
-        </w:rPr>
-        <w:t>: 192.168.200.2</w:t>
+      <w:r>
+        <w:rPr>
+          <w:rFonts w:ascii="Arial" w:hAnsi="Arial" w:cs="Arial"/>
+        </w:rPr>
+        <w:t>ip: 192.168.200.2</w:t>
       </w:r>
     </w:p>
     <w:p>
@@ -1808,19 +1686,11 @@
           <w:rFonts w:ascii="Arial" w:hAnsi="Arial" w:cs="Arial"/>
         </w:rPr>
       </w:pPr>
-      <w:proofErr w:type="spellStart"/>
-      <w:r>
-        <w:rPr>
-          <w:rFonts w:ascii="Arial" w:hAnsi="Arial" w:cs="Arial"/>
-        </w:rPr>
-        <w:t>netmask</w:t>
-      </w:r>
-      <w:proofErr w:type="spellEnd"/>
-      <w:r>
-        <w:rPr>
-          <w:rFonts w:ascii="Arial" w:hAnsi="Arial" w:cs="Arial"/>
-        </w:rPr>
-        <w:t>: 255.255.255.0</w:t>
+      <w:r>
+        <w:rPr>
+          <w:rFonts w:ascii="Arial" w:hAnsi="Arial" w:cs="Arial"/>
+        </w:rPr>
+        <w:t>netmask: 255.255.255.0</w:t>
       </w:r>
     </w:p>
     <w:p>
@@ -1834,19 +1704,11 @@
           <w:rFonts w:ascii="Arial" w:hAnsi="Arial" w:cs="Arial"/>
         </w:rPr>
       </w:pPr>
-      <w:proofErr w:type="spellStart"/>
-      <w:r>
-        <w:rPr>
-          <w:rFonts w:ascii="Arial" w:hAnsi="Arial" w:cs="Arial"/>
-        </w:rPr>
-        <w:t>gateway</w:t>
-      </w:r>
-      <w:proofErr w:type="spellEnd"/>
-      <w:r>
-        <w:rPr>
-          <w:rFonts w:ascii="Arial" w:hAnsi="Arial" w:cs="Arial"/>
-        </w:rPr>
-        <w:t>: 192.168.200.1</w:t>
+      <w:r>
+        <w:rPr>
+          <w:rFonts w:ascii="Arial" w:hAnsi="Arial" w:cs="Arial"/>
+        </w:rPr>
+        <w:t>gateway: 192.168.200.1</w:t>
       </w:r>
     </w:p>
     <w:p>
@@ -1880,19 +1742,11 @@
           <w:rFonts w:ascii="Arial" w:hAnsi="Arial" w:cs="Arial"/>
         </w:rPr>
       </w:pPr>
-      <w:proofErr w:type="spellStart"/>
-      <w:r>
-        <w:rPr>
-          <w:rFonts w:ascii="Arial" w:hAnsi="Arial" w:cs="Arial"/>
-        </w:rPr>
-        <w:t>ip</w:t>
-      </w:r>
-      <w:proofErr w:type="spellEnd"/>
-      <w:r>
-        <w:rPr>
-          <w:rFonts w:ascii="Arial" w:hAnsi="Arial" w:cs="Arial"/>
-        </w:rPr>
-        <w:t>: 192.168.201.2</w:t>
+      <w:r>
+        <w:rPr>
+          <w:rFonts w:ascii="Arial" w:hAnsi="Arial" w:cs="Arial"/>
+        </w:rPr>
+        <w:t>ip: 192.168.201.2</w:t>
       </w:r>
     </w:p>
     <w:p>
@@ -1906,19 +1760,11 @@
           <w:rFonts w:ascii="Arial" w:hAnsi="Arial" w:cs="Arial"/>
         </w:rPr>
       </w:pPr>
-      <w:proofErr w:type="spellStart"/>
-      <w:r>
-        <w:rPr>
-          <w:rFonts w:ascii="Arial" w:hAnsi="Arial" w:cs="Arial"/>
-        </w:rPr>
-        <w:t>netmask</w:t>
-      </w:r>
-      <w:proofErr w:type="spellEnd"/>
-      <w:r>
-        <w:rPr>
-          <w:rFonts w:ascii="Arial" w:hAnsi="Arial" w:cs="Arial"/>
-        </w:rPr>
-        <w:t>: 255.255.255.0</w:t>
+      <w:r>
+        <w:rPr>
+          <w:rFonts w:ascii="Arial" w:hAnsi="Arial" w:cs="Arial"/>
+        </w:rPr>
+        <w:t>netmask: 255.255.255.0</w:t>
       </w:r>
     </w:p>
     <w:p>
@@ -1932,19 +1778,11 @@
           <w:rFonts w:ascii="Arial" w:hAnsi="Arial" w:cs="Arial"/>
         </w:rPr>
       </w:pPr>
-      <w:proofErr w:type="spellStart"/>
-      <w:r>
-        <w:rPr>
-          <w:rFonts w:ascii="Arial" w:hAnsi="Arial" w:cs="Arial"/>
-        </w:rPr>
-        <w:t>gateway</w:t>
-      </w:r>
-      <w:proofErr w:type="spellEnd"/>
-      <w:r>
-        <w:rPr>
-          <w:rFonts w:ascii="Arial" w:hAnsi="Arial" w:cs="Arial"/>
-        </w:rPr>
-        <w:t>: 192.168.201.1</w:t>
+      <w:r>
+        <w:rPr>
+          <w:rFonts w:ascii="Arial" w:hAnsi="Arial" w:cs="Arial"/>
+        </w:rPr>
+        <w:t>gateway: 192.168.201.1</w:t>
       </w:r>
     </w:p>
     <w:p>
@@ -2002,19 +1840,11 @@
           <w:rFonts w:ascii="Arial" w:hAnsi="Arial" w:cs="Arial"/>
         </w:rPr>
       </w:pPr>
-      <w:proofErr w:type="spellStart"/>
-      <w:r>
-        <w:rPr>
-          <w:rFonts w:ascii="Arial" w:hAnsi="Arial" w:cs="Arial"/>
-        </w:rPr>
-        <w:t>netmask</w:t>
-      </w:r>
-      <w:proofErr w:type="spellEnd"/>
-      <w:r>
-        <w:rPr>
-          <w:rFonts w:ascii="Arial" w:hAnsi="Arial" w:cs="Arial"/>
-        </w:rPr>
-        <w:t>: 255.255.255.0</w:t>
+      <w:r>
+        <w:rPr>
+          <w:rFonts w:ascii="Arial" w:hAnsi="Arial" w:cs="Arial"/>
+        </w:rPr>
+        <w:t>netmask: 255.255.255.0</w:t>
       </w:r>
     </w:p>
     <w:p>
@@ -2028,19 +1858,11 @@
           <w:rFonts w:ascii="Arial" w:hAnsi="Arial" w:cs="Arial"/>
         </w:rPr>
       </w:pPr>
-      <w:proofErr w:type="spellStart"/>
-      <w:r>
-        <w:rPr>
-          <w:rFonts w:ascii="Arial" w:hAnsi="Arial" w:cs="Arial"/>
-        </w:rPr>
-        <w:t>gateway</w:t>
-      </w:r>
-      <w:proofErr w:type="spellEnd"/>
-      <w:r>
-        <w:rPr>
-          <w:rFonts w:ascii="Arial" w:hAnsi="Arial" w:cs="Arial"/>
-        </w:rPr>
-        <w:t>: 0</w:t>
+      <w:r>
+        <w:rPr>
+          <w:rFonts w:ascii="Arial" w:hAnsi="Arial" w:cs="Arial"/>
+        </w:rPr>
+        <w:t>gateway: 0</w:t>
       </w:r>
     </w:p>
     <w:p>
@@ -2058,19 +1880,7 @@
         <w:rPr>
           <w:rFonts w:ascii="Arial" w:hAnsi="Arial" w:cs="Arial"/>
         </w:rPr>
-        <w:t>ip:</w:t>
-      </w:r>
-      <w:r>
-        <w:rPr>
-          <w:rFonts w:ascii="Arial" w:hAnsi="Arial" w:cs="Arial"/>
-        </w:rPr>
-        <w:t>192.168.1</w:t>
-      </w:r>
-      <w:r>
-        <w:rPr>
-          <w:rFonts w:ascii="Arial" w:hAnsi="Arial" w:cs="Arial"/>
-        </w:rPr>
-        <w:t>00.1</w:t>
+        <w:t>ip:192.168.100.1</w:t>
       </w:r>
       <w:r>
         <w:rPr>
@@ -2090,25 +1900,11 @@
           <w:rFonts w:ascii="Arial" w:hAnsi="Arial" w:cs="Arial"/>
         </w:rPr>
       </w:pPr>
-      <w:proofErr w:type="spellStart"/>
-      <w:r>
-        <w:rPr>
-          <w:rFonts w:ascii="Arial" w:hAnsi="Arial" w:cs="Arial"/>
-        </w:rPr>
-        <w:t>netmask</w:t>
-      </w:r>
-      <w:proofErr w:type="spellEnd"/>
-      <w:r>
-        <w:rPr>
-          <w:rFonts w:ascii="Arial" w:hAnsi="Arial" w:cs="Arial"/>
-        </w:rPr>
-        <w:t>:</w:t>
-      </w:r>
-      <w:r>
-        <w:rPr>
-          <w:rFonts w:ascii="Arial" w:hAnsi="Arial" w:cs="Arial"/>
-        </w:rPr>
-        <w:t xml:space="preserve"> 255.255.255.0</w:t>
+      <w:r>
+        <w:rPr>
+          <w:rFonts w:ascii="Arial" w:hAnsi="Arial" w:cs="Arial"/>
+        </w:rPr>
+        <w:t>netmask: 255.255.255.0</w:t>
       </w:r>
     </w:p>
     <w:p>
@@ -2122,25 +1918,11 @@
           <w:rFonts w:ascii="Arial" w:hAnsi="Arial" w:cs="Arial"/>
         </w:rPr>
       </w:pPr>
-      <w:proofErr w:type="spellStart"/>
-      <w:r>
-        <w:rPr>
-          <w:rFonts w:ascii="Arial" w:hAnsi="Arial" w:cs="Arial"/>
-        </w:rPr>
-        <w:t>gateway</w:t>
-      </w:r>
-      <w:proofErr w:type="spellEnd"/>
-      <w:r>
-        <w:rPr>
-          <w:rFonts w:ascii="Arial" w:hAnsi="Arial" w:cs="Arial"/>
-        </w:rPr>
-        <w:t>:</w:t>
-      </w:r>
-      <w:r>
-        <w:rPr>
-          <w:rFonts w:ascii="Arial" w:hAnsi="Arial" w:cs="Arial"/>
-        </w:rPr>
-        <w:t xml:space="preserve"> 0</w:t>
+      <w:r>
+        <w:rPr>
+          <w:rFonts w:ascii="Arial" w:hAnsi="Arial" w:cs="Arial"/>
+        </w:rPr>
+        <w:t>gateway: 0</w:t>
       </w:r>
     </w:p>
     <w:p>
@@ -2155,7 +1937,6 @@
           <w:u w:val="single"/>
         </w:rPr>
       </w:pPr>
-      <w:bookmarkStart w:id="0" w:name="_GoBack"/>
       <w:r>
         <w:rPr>
           <w:rFonts w:ascii="Arial" w:hAnsi="Arial" w:cs="Arial"/>
@@ -2164,7 +1945,6 @@
         <w:t>o-router2</w:t>
       </w:r>
     </w:p>
-    <w:bookmarkEnd w:id="0"/>
     <w:p>
       <w:pPr>
         <w:pStyle w:val="Prrafodelista"/>
@@ -2176,25 +1956,11 @@
           <w:rFonts w:ascii="Arial" w:hAnsi="Arial" w:cs="Arial"/>
         </w:rPr>
       </w:pPr>
-      <w:proofErr w:type="spellStart"/>
-      <w:r>
-        <w:rPr>
-          <w:rFonts w:ascii="Arial" w:hAnsi="Arial" w:cs="Arial"/>
-        </w:rPr>
-        <w:t>ip</w:t>
-      </w:r>
-      <w:proofErr w:type="spellEnd"/>
-      <w:r>
-        <w:rPr>
-          <w:rFonts w:ascii="Arial" w:hAnsi="Arial" w:cs="Arial"/>
-        </w:rPr>
-        <w:t>:</w:t>
-      </w:r>
-      <w:r>
-        <w:rPr>
-          <w:rFonts w:ascii="Arial" w:hAnsi="Arial" w:cs="Arial"/>
-        </w:rPr>
-        <w:t xml:space="preserve"> 192.168.201.1</w:t>
+      <w:r>
+        <w:rPr>
+          <w:rFonts w:ascii="Arial" w:hAnsi="Arial" w:cs="Arial"/>
+        </w:rPr>
+        <w:t>ip: 192.168.201.1</w:t>
       </w:r>
       <w:r>
         <w:rPr>
@@ -2214,25 +1980,11 @@
           <w:rFonts w:ascii="Arial" w:hAnsi="Arial" w:cs="Arial"/>
         </w:rPr>
       </w:pPr>
-      <w:proofErr w:type="spellStart"/>
-      <w:r>
-        <w:rPr>
-          <w:rFonts w:ascii="Arial" w:hAnsi="Arial" w:cs="Arial"/>
-        </w:rPr>
-        <w:t>netmask</w:t>
-      </w:r>
-      <w:proofErr w:type="spellEnd"/>
-      <w:r>
-        <w:rPr>
-          <w:rFonts w:ascii="Arial" w:hAnsi="Arial" w:cs="Arial"/>
-        </w:rPr>
-        <w:t>:</w:t>
-      </w:r>
-      <w:r>
-        <w:rPr>
-          <w:rFonts w:ascii="Arial" w:hAnsi="Arial" w:cs="Arial"/>
-        </w:rPr>
-        <w:t xml:space="preserve"> 255.255.255.0</w:t>
+      <w:r>
+        <w:rPr>
+          <w:rFonts w:ascii="Arial" w:hAnsi="Arial" w:cs="Arial"/>
+        </w:rPr>
+        <w:t>netmask: 255.255.255.0</w:t>
       </w:r>
     </w:p>
     <w:p>
@@ -2246,25 +1998,11 @@
           <w:rFonts w:ascii="Arial" w:hAnsi="Arial" w:cs="Arial"/>
         </w:rPr>
       </w:pPr>
-      <w:proofErr w:type="spellStart"/>
-      <w:r>
-        <w:rPr>
-          <w:rFonts w:ascii="Arial" w:hAnsi="Arial" w:cs="Arial"/>
-        </w:rPr>
-        <w:t>gateway</w:t>
-      </w:r>
-      <w:proofErr w:type="spellEnd"/>
-      <w:r>
-        <w:rPr>
-          <w:rFonts w:ascii="Arial" w:hAnsi="Arial" w:cs="Arial"/>
-        </w:rPr>
-        <w:t>:</w:t>
-      </w:r>
-      <w:r>
-        <w:rPr>
-          <w:rFonts w:ascii="Arial" w:hAnsi="Arial" w:cs="Arial"/>
-        </w:rPr>
-        <w:t xml:space="preserve"> 0</w:t>
+      <w:r>
+        <w:rPr>
+          <w:rFonts w:ascii="Arial" w:hAnsi="Arial" w:cs="Arial"/>
+        </w:rPr>
+        <w:t>gateway: 0</w:t>
       </w:r>
     </w:p>
     <w:p>
@@ -2278,25 +2016,11 @@
           <w:rFonts w:ascii="Arial" w:hAnsi="Arial" w:cs="Arial"/>
         </w:rPr>
       </w:pPr>
-      <w:proofErr w:type="spellStart"/>
-      <w:r>
-        <w:rPr>
-          <w:rFonts w:ascii="Arial" w:hAnsi="Arial" w:cs="Arial"/>
-        </w:rPr>
-        <w:t>ip</w:t>
-      </w:r>
-      <w:proofErr w:type="spellEnd"/>
-      <w:r>
-        <w:rPr>
-          <w:rFonts w:ascii="Arial" w:hAnsi="Arial" w:cs="Arial"/>
-        </w:rPr>
-        <w:t>: 192.168.</w:t>
-      </w:r>
-      <w:r>
-        <w:rPr>
-          <w:rFonts w:ascii="Arial" w:hAnsi="Arial" w:cs="Arial"/>
-        </w:rPr>
-        <w:t>100.2</w:t>
+      <w:r>
+        <w:rPr>
+          <w:rFonts w:ascii="Arial" w:hAnsi="Arial" w:cs="Arial"/>
+        </w:rPr>
+        <w:t>ip: 192.168.100.2</w:t>
       </w:r>
       <w:r>
         <w:rPr>
@@ -2316,25 +2040,11 @@
           <w:rFonts w:ascii="Arial" w:hAnsi="Arial" w:cs="Arial"/>
         </w:rPr>
       </w:pPr>
-      <w:proofErr w:type="spellStart"/>
-      <w:r>
-        <w:rPr>
-          <w:rFonts w:ascii="Arial" w:hAnsi="Arial" w:cs="Arial"/>
-        </w:rPr>
-        <w:t>netmask</w:t>
-      </w:r>
-      <w:proofErr w:type="spellEnd"/>
-      <w:r>
-        <w:rPr>
-          <w:rFonts w:ascii="Arial" w:hAnsi="Arial" w:cs="Arial"/>
-        </w:rPr>
-        <w:t>:</w:t>
-      </w:r>
-      <w:r>
-        <w:rPr>
-          <w:rFonts w:ascii="Arial" w:hAnsi="Arial" w:cs="Arial"/>
-        </w:rPr>
-        <w:t xml:space="preserve"> 255.255.255.0</w:t>
+      <w:r>
+        <w:rPr>
+          <w:rFonts w:ascii="Arial" w:hAnsi="Arial" w:cs="Arial"/>
+        </w:rPr>
+        <w:t>netmask: 255.255.255.0</w:t>
       </w:r>
     </w:p>
     <w:p>
@@ -2348,25 +2058,11 @@
           <w:rFonts w:ascii="Arial" w:hAnsi="Arial" w:cs="Arial"/>
         </w:rPr>
       </w:pPr>
-      <w:proofErr w:type="spellStart"/>
-      <w:r>
-        <w:rPr>
-          <w:rFonts w:ascii="Arial" w:hAnsi="Arial" w:cs="Arial"/>
-        </w:rPr>
-        <w:t>gateway</w:t>
-      </w:r>
-      <w:proofErr w:type="spellEnd"/>
-      <w:r>
-        <w:rPr>
-          <w:rFonts w:ascii="Arial" w:hAnsi="Arial" w:cs="Arial"/>
-        </w:rPr>
-        <w:t>:</w:t>
-      </w:r>
-      <w:r>
-        <w:rPr>
-          <w:rFonts w:ascii="Arial" w:hAnsi="Arial" w:cs="Arial"/>
-        </w:rPr>
-        <w:t xml:space="preserve"> 0</w:t>
+      <w:r>
+        <w:rPr>
+          <w:rFonts w:ascii="Arial" w:hAnsi="Arial" w:cs="Arial"/>
+        </w:rPr>
+        <w:t>gateway: 0</w:t>
       </w:r>
     </w:p>
     <w:p>
@@ -2939,7 +2635,6 @@
                                 <w:lang w:val="es-ES_tradnl"/>
                               </w:rPr>
                             </w:pPr>
-                            <w:proofErr w:type="gramStart"/>
                             <w:r>
                               <w:rPr>
                                 <w:b/>
@@ -2947,7 +2642,6 @@
                               </w:rPr>
                               <w:t>o-router1</w:t>
                             </w:r>
-                            <w:proofErr w:type="gramEnd"/>
                           </w:p>
                         </w:txbxContent>
                       </wps:txbx>
@@ -2979,7 +2673,6 @@
                           <w:lang w:val="es-ES_tradnl"/>
                         </w:rPr>
                       </w:pPr>
-                      <w:proofErr w:type="gramStart"/>
                       <w:r>
                         <w:rPr>
                           <w:b/>
@@ -2987,7 +2680,6 @@
                         </w:rPr>
                         <w:t>o-router1</w:t>
                       </w:r>
-                      <w:proofErr w:type="gramEnd"/>
                     </w:p>
                   </w:txbxContent>
                 </v:textbox>
@@ -3076,18 +2768,8 @@
                                 <w:szCs w:val="18"/>
                                 <w:lang w:val="es-ES_tradnl"/>
                               </w:rPr>
-                              <w:t xml:space="preserve">  </w:t>
+                              <w:t xml:space="preserve">  Eth0</w:t>
                             </w:r>
-                            <w:proofErr w:type="spellStart"/>
-                            <w:r>
-                              <w:rPr>
-                                <w:sz w:val="18"/>
-                                <w:szCs w:val="18"/>
-                                <w:lang w:val="es-ES_tradnl"/>
-                              </w:rPr>
-                              <w:t>Eth0</w:t>
-                            </w:r>
-                            <w:proofErr w:type="spellEnd"/>
                           </w:p>
                         </w:txbxContent>
                       </wps:txbx>
@@ -3136,18 +2818,8 @@
                           <w:szCs w:val="18"/>
                           <w:lang w:val="es-ES_tradnl"/>
                         </w:rPr>
-                        <w:t xml:space="preserve">  </w:t>
+                        <w:t xml:space="preserve">  Eth0</w:t>
                       </w:r>
-                      <w:proofErr w:type="spellStart"/>
-                      <w:r>
-                        <w:rPr>
-                          <w:sz w:val="18"/>
-                          <w:szCs w:val="18"/>
-                          <w:lang w:val="es-ES_tradnl"/>
-                        </w:rPr>
-                        <w:t>Eth0</w:t>
-                      </w:r>
-                      <w:proofErr w:type="spellEnd"/>
                     </w:p>
                   </w:txbxContent>
                 </v:textbox>
@@ -3215,7 +2887,6 @@
                                 <w:lang w:val="es-ES_tradnl"/>
                               </w:rPr>
                             </w:pPr>
-                            <w:proofErr w:type="gramStart"/>
                             <w:r>
                               <w:rPr>
                                 <w:b/>
@@ -3223,7 +2894,6 @@
                               </w:rPr>
                               <w:t>o-router2</w:t>
                             </w:r>
-                            <w:proofErr w:type="gramEnd"/>
                           </w:p>
                         </w:txbxContent>
                       </wps:txbx>
@@ -3255,7 +2925,6 @@
                           <w:lang w:val="es-ES_tradnl"/>
                         </w:rPr>
                       </w:pPr>
-                      <w:proofErr w:type="gramStart"/>
                       <w:r>
                         <w:rPr>
                           <w:b/>
@@ -3263,7 +2932,6 @@
                         </w:rPr>
                         <w:t>o-router2</w:t>
                       </w:r>
-                      <w:proofErr w:type="gramEnd"/>
                     </w:p>
                   </w:txbxContent>
                 </v:textbox>
@@ -3771,49 +3439,19 @@
         <w:rPr>
           <w:rFonts w:ascii="Arial" w:hAnsi="Arial" w:cs="Arial"/>
         </w:rPr>
-        <w:t>Para comprobar definitivamente que estas eran las interfaces de cada una de las máquinas, se ejecutó el comando “</w:t>
-      </w:r>
-      <w:proofErr w:type="spellStart"/>
-      <w:r>
-        <w:rPr>
-          <w:rFonts w:ascii="Arial" w:hAnsi="Arial" w:cs="Arial"/>
-        </w:rPr>
-        <w:t>ifconfig</w:t>
-      </w:r>
-      <w:proofErr w:type="spellEnd"/>
-      <w:r>
-        <w:rPr>
-          <w:rFonts w:ascii="Arial" w:hAnsi="Arial" w:cs="Arial"/>
-        </w:rPr>
-        <w:t>” pasando su salida al comando “</w:t>
-      </w:r>
-      <w:proofErr w:type="spellStart"/>
-      <w:r>
-        <w:rPr>
-          <w:rFonts w:ascii="Arial" w:hAnsi="Arial" w:cs="Arial"/>
-        </w:rPr>
-        <w:t>less</w:t>
-      </w:r>
-      <w:proofErr w:type="spellEnd"/>
-      <w:r>
-        <w:rPr>
-          <w:rFonts w:ascii="Arial" w:hAnsi="Arial" w:cs="Arial"/>
-        </w:rPr>
-        <w:t>” para poner ver el resultado entero por pantalla. Al ejecutarlo, se pudieron ver en cada una de las máquinas las distintas interfaces, así como su máscara de red y la dirección de “</w:t>
-      </w:r>
-      <w:proofErr w:type="spellStart"/>
-      <w:r>
-        <w:rPr>
-          <w:rFonts w:ascii="Arial" w:hAnsi="Arial" w:cs="Arial"/>
-        </w:rPr>
-        <w:t>broadcast</w:t>
-      </w:r>
-      <w:proofErr w:type="spellEnd"/>
-      <w:r>
-        <w:rPr>
-          <w:rFonts w:ascii="Arial" w:hAnsi="Arial" w:cs="Arial"/>
-        </w:rPr>
-        <w:t>”</w:t>
+        <w:t>Para comprobar definitivamente que estas eran las interfaces de cada una de las máquinas, se ejecutó el comando “ifconfig” pasando su s</w:t>
+      </w:r>
+      <w:r>
+        <w:rPr>
+          <w:rFonts w:ascii="Arial" w:hAnsi="Arial" w:cs="Arial"/>
+        </w:rPr>
+        <w:t>alida al comando “less” para pod</w:t>
+      </w:r>
+      <w:r>
+        <w:rPr>
+          <w:rFonts w:ascii="Arial" w:hAnsi="Arial" w:cs="Arial"/>
+        </w:rPr>
+        <w:t>er ver el resultado entero por pantalla. Al ejecutarlo, se pudieron ver en cada una de las máquinas las distintas interfaces, así como su máscara de red y la dirección de “broadcast”</w:t>
       </w:r>
       <w:r>
         <w:rPr>
@@ -3833,63 +3471,7 @@
           <w:rFonts w:ascii="Arial" w:hAnsi="Arial" w:cs="Arial"/>
         </w:rPr>
         <w:lastRenderedPageBreak/>
-        <w:t xml:space="preserve">A continuación, se obtuvo la “IP </w:t>
-      </w:r>
-      <w:proofErr w:type="spellStart"/>
-      <w:r>
-        <w:rPr>
-          <w:rFonts w:ascii="Arial" w:hAnsi="Arial" w:cs="Arial"/>
-        </w:rPr>
-        <w:t>routing</w:t>
-      </w:r>
-      <w:proofErr w:type="spellEnd"/>
-      <w:r>
-        <w:rPr>
-          <w:rFonts w:ascii="Arial" w:hAnsi="Arial" w:cs="Arial"/>
-        </w:rPr>
-        <w:t xml:space="preserve"> </w:t>
-      </w:r>
-      <w:proofErr w:type="spellStart"/>
-      <w:r>
-        <w:rPr>
-          <w:rFonts w:ascii="Arial" w:hAnsi="Arial" w:cs="Arial"/>
-        </w:rPr>
-        <w:t>table</w:t>
-      </w:r>
-      <w:proofErr w:type="spellEnd"/>
-      <w:r>
-        <w:rPr>
-          <w:rFonts w:ascii="Arial" w:hAnsi="Arial" w:cs="Arial"/>
-        </w:rPr>
-        <w:t>” mediante el comando “</w:t>
-      </w:r>
-      <w:proofErr w:type="spellStart"/>
-      <w:r>
-        <w:rPr>
-          <w:rFonts w:ascii="Arial" w:hAnsi="Arial" w:cs="Arial"/>
-        </w:rPr>
-        <w:t>netstat</w:t>
-      </w:r>
-      <w:proofErr w:type="spellEnd"/>
-      <w:r>
-        <w:rPr>
-          <w:rFonts w:ascii="Arial" w:hAnsi="Arial" w:cs="Arial"/>
-        </w:rPr>
-        <w:t xml:space="preserve"> –</w:t>
-      </w:r>
-      <w:proofErr w:type="spellStart"/>
-      <w:r>
-        <w:rPr>
-          <w:rFonts w:ascii="Arial" w:hAnsi="Arial" w:cs="Arial"/>
-        </w:rPr>
-        <w:t>rn</w:t>
-      </w:r>
-      <w:proofErr w:type="spellEnd"/>
-      <w:r>
-        <w:rPr>
-          <w:rFonts w:ascii="Arial" w:hAnsi="Arial" w:cs="Arial"/>
-        </w:rPr>
-        <w:t>”, consiguiendo los siguientes resultados:</w:t>
+        <w:t>A continuación, se obtuvo la “IP routing table” mediante el comando “netstat –rn”, consiguiendo los siguientes resultados:</w:t>
       </w:r>
     </w:p>
     <w:p>
@@ -3995,77 +3577,7 @@
         <w:rPr>
           <w:rFonts w:ascii="Arial" w:hAnsi="Arial" w:cs="Arial"/>
         </w:rPr>
-        <w:t xml:space="preserve">que corresponden  la dirección </w:t>
-      </w:r>
-      <w:proofErr w:type="spellStart"/>
-      <w:r>
-        <w:rPr>
-          <w:rFonts w:ascii="Arial" w:hAnsi="Arial" w:cs="Arial"/>
-        </w:rPr>
-        <w:t>ip</w:t>
-      </w:r>
-      <w:proofErr w:type="spellEnd"/>
-      <w:r>
-        <w:rPr>
-          <w:rFonts w:ascii="Arial" w:hAnsi="Arial" w:cs="Arial"/>
-        </w:rPr>
-        <w:t xml:space="preserve"> 192.168.200.0 con su correspondiente máscara, van al </w:t>
-      </w:r>
-      <w:proofErr w:type="spellStart"/>
-      <w:r>
-        <w:rPr>
-          <w:rFonts w:ascii="Arial" w:hAnsi="Arial" w:cs="Arial"/>
-        </w:rPr>
-        <w:t>gateway</w:t>
-      </w:r>
-      <w:proofErr w:type="spellEnd"/>
-      <w:r>
-        <w:rPr>
-          <w:rFonts w:ascii="Arial" w:hAnsi="Arial" w:cs="Arial"/>
-        </w:rPr>
-        <w:t xml:space="preserve"> por defecto por la interfaz 0 (indicado con 0.0.0.0). Sin embargo, los paquetes que no coinciden con la </w:t>
-      </w:r>
-      <w:proofErr w:type="spellStart"/>
-      <w:r>
-        <w:rPr>
-          <w:rFonts w:ascii="Arial" w:hAnsi="Arial" w:cs="Arial"/>
-        </w:rPr>
-        <w:t>ip</w:t>
-      </w:r>
-      <w:proofErr w:type="spellEnd"/>
-      <w:r>
-        <w:rPr>
-          <w:rFonts w:ascii="Arial" w:hAnsi="Arial" w:cs="Arial"/>
-        </w:rPr>
-        <w:t xml:space="preserve"> nombrada, son mandados también por la interfaz 0, pero en este caso, al </w:t>
-      </w:r>
-      <w:proofErr w:type="spellStart"/>
-      <w:r>
-        <w:rPr>
-          <w:rFonts w:ascii="Arial" w:hAnsi="Arial" w:cs="Arial"/>
-        </w:rPr>
-        <w:t>gateway</w:t>
-      </w:r>
-      <w:proofErr w:type="spellEnd"/>
-      <w:r>
-        <w:rPr>
-          <w:rFonts w:ascii="Arial" w:hAnsi="Arial" w:cs="Arial"/>
-        </w:rPr>
-        <w:t xml:space="preserve"> con dirección </w:t>
-      </w:r>
-      <w:proofErr w:type="spellStart"/>
-      <w:r>
-        <w:rPr>
-          <w:rFonts w:ascii="Arial" w:hAnsi="Arial" w:cs="Arial"/>
-        </w:rPr>
-        <w:t>ip</w:t>
-      </w:r>
-      <w:proofErr w:type="spellEnd"/>
-      <w:r>
-        <w:rPr>
-          <w:rFonts w:ascii="Arial" w:hAnsi="Arial" w:cs="Arial"/>
-        </w:rPr>
-        <w:t xml:space="preserve"> 192.168.200.1.</w:t>
+        <w:t>que corresponden  la dirección ip 192.168.200.0 con su correspondiente máscara, van al gateway por defecto por la interfaz 0 (indicado con 0.0.0.0). Sin embargo, los paquetes que no coinciden con la ip nombrada, son mandados también por la interfaz 0, pero en este caso, al gateway con dirección ip 192.168.200.1.</w:t>
       </w:r>
     </w:p>
     <w:p>
@@ -4153,49 +3665,7 @@
         <w:rPr>
           <w:rFonts w:ascii="Arial" w:hAnsi="Arial" w:cs="Arial"/>
         </w:rPr>
-        <w:t xml:space="preserve">En el caso de la máquina “debian2” ocurre algo similar, salvo porque al </w:t>
-      </w:r>
-      <w:proofErr w:type="spellStart"/>
-      <w:r>
-        <w:rPr>
-          <w:rFonts w:ascii="Arial" w:hAnsi="Arial" w:cs="Arial"/>
-        </w:rPr>
-        <w:t>encaminador</w:t>
-      </w:r>
-      <w:proofErr w:type="spellEnd"/>
-      <w:r>
-        <w:rPr>
-          <w:rFonts w:ascii="Arial" w:hAnsi="Arial" w:cs="Arial"/>
-        </w:rPr>
-        <w:t xml:space="preserve"> por defecto van los paquetes con </w:t>
-      </w:r>
-      <w:proofErr w:type="spellStart"/>
-      <w:r>
-        <w:rPr>
-          <w:rFonts w:ascii="Arial" w:hAnsi="Arial" w:cs="Arial"/>
-        </w:rPr>
-        <w:t>ip</w:t>
-      </w:r>
-      <w:proofErr w:type="spellEnd"/>
-      <w:r>
-        <w:rPr>
-          <w:rFonts w:ascii="Arial" w:hAnsi="Arial" w:cs="Arial"/>
-        </w:rPr>
-        <w:t xml:space="preserve"> 192.168.201.0 (con su respectiva máscara), y el resto son mandados al </w:t>
-      </w:r>
-      <w:proofErr w:type="spellStart"/>
-      <w:r>
-        <w:rPr>
-          <w:rFonts w:ascii="Arial" w:hAnsi="Arial" w:cs="Arial"/>
-        </w:rPr>
-        <w:t>encaminador</w:t>
-      </w:r>
-      <w:proofErr w:type="spellEnd"/>
-      <w:r>
-        <w:rPr>
-          <w:rFonts w:ascii="Arial" w:hAnsi="Arial" w:cs="Arial"/>
-        </w:rPr>
-        <w:t xml:space="preserve"> 192.168.201.1.</w:t>
+        <w:t>En el caso de la máquina “debian2” ocurre algo similar, salvo porque al encaminador por defecto van los paquetes con ip 192.168.201.0 (con su respectiva máscara), y el resto son mandados al encaminador 192.168.201.1.</w:t>
       </w:r>
     </w:p>
     <w:p>
@@ -4283,97 +3753,25 @@
         <w:rPr>
           <w:rFonts w:ascii="Arial" w:hAnsi="Arial" w:cs="Arial"/>
         </w:rPr>
-        <w:t xml:space="preserve">En la máquina “o-router1”, al </w:t>
-      </w:r>
-      <w:proofErr w:type="spellStart"/>
-      <w:r>
-        <w:rPr>
-          <w:rFonts w:ascii="Arial" w:hAnsi="Arial" w:cs="Arial"/>
-        </w:rPr>
-        <w:t>se</w:t>
-      </w:r>
-      <w:proofErr w:type="spellEnd"/>
-      <w:r>
-        <w:rPr>
-          <w:rFonts w:ascii="Arial" w:hAnsi="Arial" w:cs="Arial"/>
-        </w:rPr>
-        <w:t xml:space="preserve"> “</w:t>
-      </w:r>
-      <w:proofErr w:type="spellStart"/>
-      <w:r>
-        <w:rPr>
-          <w:rFonts w:ascii="Arial" w:hAnsi="Arial" w:cs="Arial"/>
-        </w:rPr>
-        <w:t>openBSD</w:t>
-      </w:r>
-      <w:proofErr w:type="spellEnd"/>
-      <w:r>
-        <w:rPr>
-          <w:rFonts w:ascii="Arial" w:hAnsi="Arial" w:cs="Arial"/>
-        </w:rPr>
-        <w:t xml:space="preserve">”, la tabla tiene un formato distinto. Los paquetes </w:t>
-      </w:r>
-      <w:r>
-        <w:rPr>
-          <w:rFonts w:ascii="Arial" w:hAnsi="Arial" w:cs="Arial"/>
-        </w:rPr>
-        <w:t xml:space="preserve">que corresponden con la dirección </w:t>
-      </w:r>
-      <w:proofErr w:type="spellStart"/>
-      <w:r>
-        <w:rPr>
-          <w:rFonts w:ascii="Arial" w:hAnsi="Arial" w:cs="Arial"/>
-        </w:rPr>
-        <w:t>ip</w:t>
-      </w:r>
-      <w:proofErr w:type="spellEnd"/>
-      <w:r>
-        <w:rPr>
-          <w:rFonts w:ascii="Arial" w:hAnsi="Arial" w:cs="Arial"/>
-        </w:rPr>
-        <w:t xml:space="preserve"> 192.168.100.0 (mediante la máscara), tienen como dirección la del </w:t>
-      </w:r>
-      <w:proofErr w:type="spellStart"/>
-      <w:r>
-        <w:rPr>
-          <w:rFonts w:ascii="Arial" w:hAnsi="Arial" w:cs="Arial"/>
-        </w:rPr>
-        <w:t>gateway</w:t>
-      </w:r>
-      <w:proofErr w:type="spellEnd"/>
-      <w:r>
-        <w:rPr>
-          <w:rFonts w:ascii="Arial" w:hAnsi="Arial" w:cs="Arial"/>
-        </w:rPr>
-        <w:t xml:space="preserve"> 192.168.100.1 a través de la interfaz 1. Sin embargo, por la interfaz 2, son mandados los paquetes que coinciden con 192.168.200.0 al </w:t>
-      </w:r>
-      <w:proofErr w:type="spellStart"/>
-      <w:r>
-        <w:rPr>
-          <w:rFonts w:ascii="Arial" w:hAnsi="Arial" w:cs="Arial"/>
-        </w:rPr>
-        <w:t>gateway</w:t>
-      </w:r>
-      <w:proofErr w:type="spellEnd"/>
-      <w:r>
-        <w:rPr>
-          <w:rFonts w:ascii="Arial" w:hAnsi="Arial" w:cs="Arial"/>
-        </w:rPr>
-        <w:t xml:space="preserve"> con dirección </w:t>
-      </w:r>
-      <w:proofErr w:type="spellStart"/>
-      <w:r>
-        <w:rPr>
-          <w:rFonts w:ascii="Arial" w:hAnsi="Arial" w:cs="Arial"/>
-        </w:rPr>
-        <w:t>ip</w:t>
-      </w:r>
-      <w:proofErr w:type="spellEnd"/>
-      <w:r>
-        <w:rPr>
-          <w:rFonts w:ascii="Arial" w:hAnsi="Arial" w:cs="Arial"/>
-        </w:rPr>
-        <w:t xml:space="preserve"> 192.168.200.1.</w:t>
+        <w:t>En la máquina “o-router1”, al se</w:t>
+      </w:r>
+      <w:r>
+        <w:rPr>
+          <w:rFonts w:ascii="Arial" w:hAnsi="Arial" w:cs="Arial"/>
+        </w:rPr>
+        <w:t>r</w:t>
+      </w:r>
+      <w:r>
+        <w:rPr>
+          <w:rFonts w:ascii="Arial" w:hAnsi="Arial" w:cs="Arial"/>
+        </w:rPr>
+        <w:t xml:space="preserve"> “openBSD”, la tabla tiene un formato distinto. Los paquetes </w:t>
+      </w:r>
+      <w:r>
+        <w:rPr>
+          <w:rFonts w:ascii="Arial" w:hAnsi="Arial" w:cs="Arial"/>
+        </w:rPr>
+        <w:t>que corresponden con la dirección ip 192.168.100.0 (mediante la máscara), tienen como dirección la del gateway 192.168.100.1 a través de la interfaz 1. Sin embargo, por la interfaz 2, son mandados los paquetes que coinciden con 192.168.200.0 al gateway con dirección ip 192.168.200.1.</w:t>
       </w:r>
     </w:p>
     <w:p>
@@ -4461,63 +3859,7 @@
         <w:rPr>
           <w:rFonts w:ascii="Arial" w:hAnsi="Arial" w:cs="Arial"/>
         </w:rPr>
-        <w:t xml:space="preserve">Finalmente, de igual modo que la máquina “o-router2”, la tabla muestra que los paquetes con </w:t>
-      </w:r>
-      <w:proofErr w:type="spellStart"/>
-      <w:r>
-        <w:rPr>
-          <w:rFonts w:ascii="Arial" w:hAnsi="Arial" w:cs="Arial"/>
-        </w:rPr>
-        <w:t>ip</w:t>
-      </w:r>
-      <w:proofErr w:type="spellEnd"/>
-      <w:r>
-        <w:rPr>
-          <w:rFonts w:ascii="Arial" w:hAnsi="Arial" w:cs="Arial"/>
-        </w:rPr>
-        <w:t xml:space="preserve"> que coincide con 192.168.100.0 son mandados mediante la </w:t>
-      </w:r>
-      <w:proofErr w:type="spellStart"/>
-      <w:r>
-        <w:rPr>
-          <w:rFonts w:ascii="Arial" w:hAnsi="Arial" w:cs="Arial"/>
-        </w:rPr>
-        <w:t>intefaz</w:t>
-      </w:r>
-      <w:proofErr w:type="spellEnd"/>
-      <w:r>
-        <w:rPr>
-          <w:rFonts w:ascii="Arial" w:hAnsi="Arial" w:cs="Arial"/>
-        </w:rPr>
-        <w:t xml:space="preserve"> 0 al </w:t>
-      </w:r>
-      <w:proofErr w:type="spellStart"/>
-      <w:r>
-        <w:rPr>
-          <w:rFonts w:ascii="Arial" w:hAnsi="Arial" w:cs="Arial"/>
-        </w:rPr>
-        <w:t>encaminador</w:t>
-      </w:r>
-      <w:proofErr w:type="spellEnd"/>
-      <w:r>
-        <w:rPr>
-          <w:rFonts w:ascii="Arial" w:hAnsi="Arial" w:cs="Arial"/>
-        </w:rPr>
-        <w:t xml:space="preserve"> 192.168.100.2. Los que corresponden con 192.168.201.0 por la interfaz 1 a su respectivo </w:t>
-      </w:r>
-      <w:proofErr w:type="spellStart"/>
-      <w:r>
-        <w:rPr>
-          <w:rFonts w:ascii="Arial" w:hAnsi="Arial" w:cs="Arial"/>
-        </w:rPr>
-        <w:t>gateway</w:t>
-      </w:r>
-      <w:proofErr w:type="spellEnd"/>
-      <w:r>
-        <w:rPr>
-          <w:rFonts w:ascii="Arial" w:hAnsi="Arial" w:cs="Arial"/>
-        </w:rPr>
-        <w:t>.</w:t>
+        <w:t>Finalmente, de igual modo que la máquina “o-router2”, la tabla muestra que los paquetes con ip que coincide con 192.168.100.0 son mandados mediante la intefaz 0 al encaminador 192.168.100.2. Los que corresponden con 192.168.201.0 por la interfaz 1 a su respectivo gateway.</w:t>
       </w:r>
     </w:p>
     <w:p>
@@ -4531,35 +3873,7 @@
           <w:rFonts w:ascii="Arial" w:hAnsi="Arial" w:cs="Arial"/>
         </w:rPr>
         <w:lastRenderedPageBreak/>
-        <w:t>Además, cabe comentar que se utilizó el comando “</w:t>
-      </w:r>
-      <w:proofErr w:type="spellStart"/>
-      <w:r>
-        <w:rPr>
-          <w:rFonts w:ascii="Arial" w:hAnsi="Arial" w:cs="Arial"/>
-        </w:rPr>
-        <w:t>netstat</w:t>
-      </w:r>
-      <w:proofErr w:type="spellEnd"/>
-      <w:r>
-        <w:rPr>
-          <w:rFonts w:ascii="Arial" w:hAnsi="Arial" w:cs="Arial"/>
-        </w:rPr>
-        <w:t xml:space="preserve"> –</w:t>
-      </w:r>
-      <w:proofErr w:type="spellStart"/>
-      <w:r>
-        <w:rPr>
-          <w:rFonts w:ascii="Arial" w:hAnsi="Arial" w:cs="Arial"/>
-        </w:rPr>
-        <w:t>ap</w:t>
-      </w:r>
-      <w:proofErr w:type="spellEnd"/>
-      <w:r>
-        <w:rPr>
-          <w:rFonts w:ascii="Arial" w:hAnsi="Arial" w:cs="Arial"/>
-        </w:rPr>
-        <w:t>”, que mostraba las conexiones abiertas en cada puerto, pero no se va a comentar nada de ello en este punto de la práctica, ya que posteriormente se realizará un escaneo de los puertos en todas las máquinas.</w:t>
+        <w:t>Además, cabe comentar que se utilizó el comando “netstat –ap”, que mostraba las conexiones abiertas en cada puerto, pero no se va a comentar nada de ello en este punto de la práctica, ya que posteriormente se realizará un escaneo de los puertos en todas las máquinas.</w:t>
       </w:r>
     </w:p>
     <w:p>
@@ -4588,33 +3902,11 @@
           <w:rFonts w:ascii="Arial" w:hAnsi="Arial" w:cs="Arial"/>
         </w:rPr>
       </w:pPr>
-      <w:proofErr w:type="gramStart"/>
-      <w:r>
-        <w:rPr>
-          <w:rFonts w:ascii="Arial" w:hAnsi="Arial" w:cs="Arial"/>
-        </w:rPr>
-        <w:t>ping</w:t>
-      </w:r>
-      <w:proofErr w:type="gramEnd"/>
-      <w:r>
-        <w:rPr>
-          <w:rFonts w:ascii="Arial" w:hAnsi="Arial" w:cs="Arial"/>
-        </w:rPr>
-        <w:t xml:space="preserve"> &lt;dirección </w:t>
-      </w:r>
-      <w:proofErr w:type="spellStart"/>
-      <w:r>
-        <w:rPr>
-          <w:rFonts w:ascii="Arial" w:hAnsi="Arial" w:cs="Arial"/>
-        </w:rPr>
-        <w:t>ip</w:t>
-      </w:r>
-      <w:proofErr w:type="spellEnd"/>
-      <w:r>
-        <w:rPr>
-          <w:rFonts w:ascii="Arial" w:hAnsi="Arial" w:cs="Arial"/>
-        </w:rPr>
-        <w:t>&gt;</w:t>
+      <w:r>
+        <w:rPr>
+          <w:rFonts w:ascii="Arial" w:hAnsi="Arial" w:cs="Arial"/>
+        </w:rPr>
+        <w:t>ping &lt;dirección ip&gt;</w:t>
       </w:r>
     </w:p>
     <w:p>
@@ -4683,25 +3975,7 @@
         <w:rPr>
           <w:rFonts w:ascii="Arial" w:hAnsi="Arial" w:cs="Arial"/>
         </w:rPr>
-        <w:t>ping 192.168.200.1</w:t>
-      </w:r>
-      <w:r>
-        <w:rPr>
-          <w:rFonts w:ascii="Arial" w:hAnsi="Arial" w:cs="Arial"/>
-        </w:rPr>
-        <w:t xml:space="preserve"> (ping a </w:t>
-      </w:r>
-      <w:r>
-        <w:rPr>
-          <w:rFonts w:ascii="Arial" w:hAnsi="Arial" w:cs="Arial"/>
-        </w:rPr>
-        <w:t>o-router1</w:t>
-      </w:r>
-      <w:r>
-        <w:rPr>
-          <w:rFonts w:ascii="Arial" w:hAnsi="Arial" w:cs="Arial"/>
-        </w:rPr>
-        <w:t>): respuesta satisfactoria.</w:t>
+        <w:t>ping 192.168.200.1 (ping a o-router1): respuesta satisfactoria.</w:t>
       </w:r>
     </w:p>
     <w:p>
@@ -4719,31 +3993,7 @@
         <w:rPr>
           <w:rFonts w:ascii="Arial" w:hAnsi="Arial" w:cs="Arial"/>
         </w:rPr>
-        <w:t>ping 192.168.</w:t>
-      </w:r>
-      <w:r>
-        <w:rPr>
-          <w:rFonts w:ascii="Arial" w:hAnsi="Arial" w:cs="Arial"/>
-        </w:rPr>
-        <w:t xml:space="preserve">100.2 </w:t>
-      </w:r>
-      <w:r>
-        <w:rPr>
-          <w:rFonts w:ascii="Arial" w:hAnsi="Arial" w:cs="Arial"/>
-        </w:rPr>
-        <w:t xml:space="preserve">(ping a </w:t>
-      </w:r>
-      <w:r>
-        <w:rPr>
-          <w:rFonts w:ascii="Arial" w:hAnsi="Arial" w:cs="Arial"/>
-        </w:rPr>
-        <w:t>o-router2</w:t>
-      </w:r>
-      <w:r>
-        <w:rPr>
-          <w:rFonts w:ascii="Arial" w:hAnsi="Arial" w:cs="Arial"/>
-        </w:rPr>
-        <w:t>): respuesta satisfactoria.</w:t>
+        <w:t>ping 192.168.100.2 (ping a o-router2): respuesta satisfactoria.</w:t>
       </w:r>
     </w:p>
     <w:p>
@@ -4761,25 +4011,7 @@
         <w:rPr>
           <w:rFonts w:ascii="Arial" w:hAnsi="Arial" w:cs="Arial"/>
         </w:rPr>
-        <w:t>ping 192.168.201</w:t>
-      </w:r>
-      <w:r>
-        <w:rPr>
-          <w:rFonts w:ascii="Arial" w:hAnsi="Arial" w:cs="Arial"/>
-        </w:rPr>
-        <w:t xml:space="preserve">.2 (ping a </w:t>
-      </w:r>
-      <w:r>
-        <w:rPr>
-          <w:rFonts w:ascii="Arial" w:hAnsi="Arial" w:cs="Arial"/>
-        </w:rPr>
-        <w:t>debian2</w:t>
-      </w:r>
-      <w:r>
-        <w:rPr>
-          <w:rFonts w:ascii="Arial" w:hAnsi="Arial" w:cs="Arial"/>
-        </w:rPr>
-        <w:t>): respuesta satisfactoria.</w:t>
+        <w:t>ping 192.168.201.2 (ping a debian2): respuesta satisfactoria.</w:t>
       </w:r>
     </w:p>
     <w:p>
@@ -4799,14 +4031,7 @@
           <w:rFonts w:ascii="Arial" w:hAnsi="Arial" w:cs="Arial"/>
           <w:u w:val="single"/>
         </w:rPr>
-        <w:t>o-router1</w:t>
-      </w:r>
-      <w:r>
-        <w:rPr>
-          <w:rFonts w:ascii="Arial" w:hAnsi="Arial" w:cs="Arial"/>
-          <w:u w:val="single"/>
-        </w:rPr>
-        <w:t>:</w:t>
+        <w:t>o-router1:</w:t>
       </w:r>
     </w:p>
     <w:p>
@@ -4916,14 +4141,7 @@
           <w:rFonts w:ascii="Arial" w:hAnsi="Arial" w:cs="Arial"/>
           <w:u w:val="single"/>
         </w:rPr>
-        <w:t>o-router2</w:t>
-      </w:r>
-      <w:r>
-        <w:rPr>
-          <w:rFonts w:ascii="Arial" w:hAnsi="Arial" w:cs="Arial"/>
-          <w:u w:val="single"/>
-        </w:rPr>
-        <w:t>:</w:t>
+        <w:t>o-router2:</w:t>
       </w:r>
     </w:p>
     <w:p>
@@ -5093,14 +4311,7 @@
           <w:rFonts w:ascii="Arial" w:hAnsi="Arial" w:cs="Arial"/>
           <w:u w:val="single"/>
         </w:rPr>
-        <w:t>debian2</w:t>
-      </w:r>
-      <w:r>
-        <w:rPr>
-          <w:rFonts w:ascii="Arial" w:hAnsi="Arial" w:cs="Arial"/>
-          <w:u w:val="single"/>
-        </w:rPr>
-        <w:t>:</w:t>
+        <w:t>debian2:</w:t>
       </w:r>
     </w:p>
     <w:p>
@@ -5118,25 +4329,7 @@
         <w:rPr>
           <w:rFonts w:ascii="Arial" w:hAnsi="Arial" w:cs="Arial"/>
         </w:rPr>
-        <w:t>ping 192.168.201.1</w:t>
-      </w:r>
-      <w:r>
-        <w:rPr>
-          <w:rFonts w:ascii="Arial" w:hAnsi="Arial" w:cs="Arial"/>
-        </w:rPr>
-        <w:t xml:space="preserve"> (ping </w:t>
-      </w:r>
-      <w:r>
-        <w:rPr>
-          <w:rFonts w:ascii="Arial" w:hAnsi="Arial" w:cs="Arial"/>
-        </w:rPr>
-        <w:t>a o-router2</w:t>
-      </w:r>
-      <w:r>
-        <w:rPr>
-          <w:rFonts w:ascii="Arial" w:hAnsi="Arial" w:cs="Arial"/>
-        </w:rPr>
-        <w:t>): respuesta satisfactoria.</w:t>
+        <w:t>ping 192.168.201.1 (ping a o-router2): respuesta satisfactoria.</w:t>
       </w:r>
     </w:p>
     <w:p>
@@ -5154,19 +4347,7 @@
         <w:rPr>
           <w:rFonts w:ascii="Arial" w:hAnsi="Arial" w:cs="Arial"/>
         </w:rPr>
-        <w:t>ping 192.168.</w:t>
-      </w:r>
-      <w:r>
-        <w:rPr>
-          <w:rFonts w:ascii="Arial" w:hAnsi="Arial" w:cs="Arial"/>
-        </w:rPr>
-        <w:t>1</w:t>
-      </w:r>
-      <w:r>
-        <w:rPr>
-          <w:rFonts w:ascii="Arial" w:hAnsi="Arial" w:cs="Arial"/>
-        </w:rPr>
-        <w:t>00.1 (ping a o-router1): respuesta satisfactoria.</w:t>
+        <w:t>ping 192.168.100.1 (ping a o-router1): respuesta satisfactoria.</w:t>
       </w:r>
     </w:p>
     <w:p>
@@ -5184,31 +4365,7 @@
         <w:rPr>
           <w:rFonts w:ascii="Arial" w:hAnsi="Arial" w:cs="Arial"/>
         </w:rPr>
-        <w:t>ping 192.168.</w:t>
-      </w:r>
-      <w:r>
-        <w:rPr>
-          <w:rFonts w:ascii="Arial" w:hAnsi="Arial" w:cs="Arial"/>
-        </w:rPr>
-        <w:t>2</w:t>
-      </w:r>
-      <w:r>
-        <w:rPr>
-          <w:rFonts w:ascii="Arial" w:hAnsi="Arial" w:cs="Arial"/>
-        </w:rPr>
-        <w:t>00.2 (ping a o-</w:t>
-      </w:r>
-      <w:r>
-        <w:rPr>
-          <w:rFonts w:ascii="Arial" w:hAnsi="Arial" w:cs="Arial"/>
-        </w:rPr>
-        <w:t>debian1</w:t>
-      </w:r>
-      <w:r>
-        <w:rPr>
-          <w:rFonts w:ascii="Arial" w:hAnsi="Arial" w:cs="Arial"/>
-        </w:rPr>
-        <w:t>): respuesta satisfactoria.</w:t>
+        <w:t>ping 192.168.200.2 (ping a o-debian1): respuesta satisfactoria.</w:t>
       </w:r>
     </w:p>
     <w:p>
@@ -5226,19 +4383,7 @@
         <w:rPr>
           <w:rFonts w:ascii="Arial" w:hAnsi="Arial" w:cs="Arial"/>
         </w:rPr>
-        <w:t xml:space="preserve">ping 192.168.201.2 (ping a </w:t>
-      </w:r>
-      <w:r>
-        <w:rPr>
-          <w:rFonts w:ascii="Arial" w:hAnsi="Arial" w:cs="Arial"/>
-        </w:rPr>
-        <w:t>si misma)</w:t>
-      </w:r>
-      <w:r>
-        <w:rPr>
-          <w:rFonts w:ascii="Arial" w:hAnsi="Arial" w:cs="Arial"/>
-        </w:rPr>
-        <w:t>: respuesta satisfactoria.</w:t>
+        <w:t>ping 192.168.201.2 (ping a si misma): respuesta satisfactoria.</w:t>
       </w:r>
     </w:p>
     <w:p>
@@ -5257,35 +4402,7 @@
         <w:rPr>
           <w:rFonts w:ascii="Arial" w:hAnsi="Arial" w:cs="Arial"/>
         </w:rPr>
-        <w:t xml:space="preserve">las rutas que sigue un paquete, y comprobar además que las direcciones </w:t>
-      </w:r>
-      <w:proofErr w:type="spellStart"/>
-      <w:r>
-        <w:rPr>
-          <w:rFonts w:ascii="Arial" w:hAnsi="Arial" w:cs="Arial"/>
-        </w:rPr>
-        <w:t>ip</w:t>
-      </w:r>
-      <w:proofErr w:type="spellEnd"/>
-      <w:r>
-        <w:rPr>
-          <w:rFonts w:ascii="Arial" w:hAnsi="Arial" w:cs="Arial"/>
-        </w:rPr>
-        <w:t xml:space="preserve"> de las distintas interfaces obtenidas eran las correctas, se utilizó el comando “</w:t>
-      </w:r>
-      <w:proofErr w:type="spellStart"/>
-      <w:r>
-        <w:rPr>
-          <w:rFonts w:ascii="Arial" w:hAnsi="Arial" w:cs="Arial"/>
-        </w:rPr>
-        <w:t>traceroute</w:t>
-      </w:r>
-      <w:proofErr w:type="spellEnd"/>
-      <w:r>
-        <w:rPr>
-          <w:rFonts w:ascii="Arial" w:hAnsi="Arial" w:cs="Arial"/>
-        </w:rPr>
-        <w:t>”</w:t>
+        <w:t>las rutas que sigue un paquete, y comprobar además que las direcciones ip de las distintas interfaces obtenidas eran las correctas, se utilizó el comando “traceroute”</w:t>
       </w:r>
       <w:r>
         <w:rPr>
@@ -5733,13 +4850,7 @@
               <w:rPr>
                 <w:rFonts w:ascii="Arial" w:hAnsi="Arial" w:cs="Arial"/>
               </w:rPr>
-              <w:t>d</w:t>
-            </w:r>
-            <w:r>
-              <w:rPr>
-                <w:rFonts w:ascii="Arial" w:hAnsi="Arial" w:cs="Arial"/>
-              </w:rPr>
-              <w:t>ebian2</w:t>
+              <w:t>debian2</w:t>
             </w:r>
           </w:p>
         </w:tc>
@@ -5820,13 +4931,7 @@
               <w:rPr>
                 <w:rFonts w:ascii="Arial" w:hAnsi="Arial" w:cs="Arial"/>
               </w:rPr>
-              <w:t>192.168.201</w:t>
-            </w:r>
-            <w:r>
-              <w:rPr>
-                <w:rFonts w:ascii="Arial" w:hAnsi="Arial" w:cs="Arial"/>
-              </w:rPr>
-              <w:t>.2</w:t>
+              <w:t>192.168.201.2</w:t>
             </w:r>
           </w:p>
         </w:tc>
@@ -5845,13 +4950,7 @@
               <w:rPr>
                 <w:rFonts w:ascii="Arial" w:hAnsi="Arial" w:cs="Arial"/>
               </w:rPr>
-              <w:t>192.168.201</w:t>
-            </w:r>
-            <w:r>
-              <w:rPr>
-                <w:rFonts w:ascii="Arial" w:hAnsi="Arial" w:cs="Arial"/>
-              </w:rPr>
-              <w:t>.1</w:t>
+              <w:t>192.168.201.1</w:t>
             </w:r>
           </w:p>
         </w:tc>
@@ -5889,13 +4988,7 @@
               <w:rPr>
                 <w:rFonts w:ascii="Arial" w:hAnsi="Arial" w:cs="Arial"/>
               </w:rPr>
-              <w:t>192.168.200</w:t>
-            </w:r>
-            <w:r>
-              <w:rPr>
-                <w:rFonts w:ascii="Arial" w:hAnsi="Arial" w:cs="Arial"/>
-              </w:rPr>
-              <w:t>.2</w:t>
+              <w:t>192.168.200.2</w:t>
             </w:r>
           </w:p>
         </w:tc>
@@ -5999,21 +5092,7 @@
         <w:rPr>
           <w:rFonts w:ascii="Arial" w:hAnsi="Arial" w:cs="Arial"/>
         </w:rPr>
-        <w:t>Como último punto de este apartado de la práctica, se ha procedido al escaneo de los puertos de todas las máquinas. Para ello, se ha utilizado el comando “</w:t>
-      </w:r>
-      <w:proofErr w:type="spellStart"/>
-      <w:r>
-        <w:rPr>
-          <w:rFonts w:ascii="Arial" w:hAnsi="Arial" w:cs="Arial"/>
-        </w:rPr>
-        <w:t>nmap</w:t>
-      </w:r>
-      <w:proofErr w:type="spellEnd"/>
-      <w:r>
-        <w:rPr>
-          <w:rFonts w:ascii="Arial" w:hAnsi="Arial" w:cs="Arial"/>
-        </w:rPr>
-        <w:t>” visto ya en la anterior práctica de la asignatura. La sintaxis concreta utilizada ha sido la siguiente:</w:t>
+        <w:t>Como último punto de este apartado de la práctica, se ha procedido al escaneo de los puertos de todas las máquinas. Para ello, se ha utilizado el comando “nmap” visto ya en la anterior práctica de la asignatura. La sintaxis concreta utilizada ha sido la siguiente:</w:t>
       </w:r>
     </w:p>
     <w:p>
@@ -6023,50 +5102,421 @@
           <w:rFonts w:ascii="Arial" w:hAnsi="Arial" w:cs="Arial"/>
         </w:rPr>
       </w:pPr>
-      <w:proofErr w:type="spellStart"/>
-      <w:proofErr w:type="gramStart"/>
-      <w:r>
-        <w:rPr>
-          <w:rFonts w:ascii="Arial" w:hAnsi="Arial" w:cs="Arial"/>
-        </w:rPr>
-        <w:t>nmap</w:t>
-      </w:r>
-      <w:proofErr w:type="spellEnd"/>
-      <w:proofErr w:type="gramEnd"/>
-      <w:r>
-        <w:rPr>
-          <w:rFonts w:ascii="Arial" w:hAnsi="Arial" w:cs="Arial"/>
-        </w:rPr>
-        <w:t xml:space="preserve"> –p 1-65535 –T4 –A –v &lt;dirección </w:t>
-      </w:r>
-      <w:proofErr w:type="spellStart"/>
-      <w:r>
-        <w:rPr>
-          <w:rFonts w:ascii="Arial" w:hAnsi="Arial" w:cs="Arial"/>
-        </w:rPr>
-        <w:t>ip</w:t>
-      </w:r>
-      <w:proofErr w:type="spellEnd"/>
-      <w:r>
-        <w:rPr>
-          <w:rFonts w:ascii="Arial" w:hAnsi="Arial" w:cs="Arial"/>
-        </w:rPr>
-        <w:t>&gt;</w:t>
-      </w:r>
-    </w:p>
-    <w:p>
-      <w:pPr>
-        <w:rPr>
-          <w:rFonts w:ascii="Arial" w:hAnsi="Arial" w:cs="Arial"/>
-        </w:rPr>
-      </w:pPr>
-    </w:p>
-    <w:p>
-      <w:pPr>
-        <w:rPr>
-          <w:rFonts w:ascii="Arial" w:hAnsi="Arial" w:cs="Arial"/>
-        </w:rPr>
-      </w:pPr>
+      <w:r>
+        <w:rPr>
+          <w:rFonts w:ascii="Arial" w:hAnsi="Arial" w:cs="Arial"/>
+        </w:rPr>
+        <w:t>nmap –p 1-65535 –T4 –A –v &lt;dirección ip&gt;</w:t>
+      </w:r>
+    </w:p>
+    <w:p>
+      <w:pPr>
+        <w:rPr>
+          <w:rFonts w:ascii="Arial" w:hAnsi="Arial" w:cs="Arial"/>
+        </w:rPr>
+      </w:pPr>
+      <w:r>
+        <w:rPr>
+          <w:rFonts w:ascii="Arial" w:hAnsi="Arial" w:cs="Arial"/>
+        </w:rPr>
+        <w:t xml:space="preserve">En este comando se indica mediante el primer parámetro que se deben escanear todos los puertos en el rango 1-65535, el parámetro “-T4” hace que el escaneo sea </w:t>
+      </w:r>
+      <w:r>
+        <w:rPr>
+          <w:rFonts w:ascii="Arial" w:hAnsi="Arial" w:cs="Arial"/>
+        </w:rPr>
+        <w:t>más</w:t>
+      </w:r>
+      <w:r>
+        <w:rPr>
+          <w:rFonts w:ascii="Arial" w:hAnsi="Arial" w:cs="Arial"/>
+        </w:rPr>
+        <w:t xml:space="preserve"> rápido ya que indica que se encuentra en una red rápida y fiable, “A” </w:t>
+      </w:r>
+      <w:r>
+        <w:rPr>
+          <w:rFonts w:ascii="Arial" w:hAnsi="Arial" w:cs="Arial"/>
+        </w:rPr>
+        <w:t xml:space="preserve">hace que detecte el sistema operativo de la </w:t>
+      </w:r>
+      <w:r>
+        <w:rPr>
+          <w:rFonts w:ascii="Arial" w:hAnsi="Arial" w:cs="Arial"/>
+        </w:rPr>
+        <w:t>máquina</w:t>
+      </w:r>
+      <w:r>
+        <w:rPr>
+          <w:rFonts w:ascii="Arial" w:hAnsi="Arial" w:cs="Arial"/>
+        </w:rPr>
+        <w:t xml:space="preserve"> y que realice un análisis de versiones. Los dos últimos parámetros hacen que se propor</w:t>
+      </w:r>
+      <w:r>
+        <w:rPr>
+          <w:rFonts w:ascii="Arial" w:hAnsi="Arial" w:cs="Arial"/>
+        </w:rPr>
+        <w:t>c</w:t>
+      </w:r>
+      <w:r>
+        <w:rPr>
+          <w:rFonts w:ascii="Arial" w:hAnsi="Arial" w:cs="Arial"/>
+        </w:rPr>
+        <w:t>ione mayor información por pantalla y la dirección IP de la maquina a escanear respectivamente.</w:t>
+      </w:r>
+      <w:r>
+        <w:rPr>
+          <w:rFonts w:ascii="Arial" w:hAnsi="Arial" w:cs="Arial"/>
+        </w:rPr>
+        <w:t xml:space="preserve"> </w:t>
+      </w:r>
+    </w:p>
+    <w:p>
+      <w:pPr>
+        <w:rPr>
+          <w:rFonts w:ascii="Arial" w:hAnsi="Arial" w:cs="Arial"/>
+        </w:rPr>
+      </w:pPr>
+      <w:r>
+        <w:rPr>
+          <w:rFonts w:ascii="Arial" w:hAnsi="Arial" w:cs="Arial"/>
+        </w:rPr>
+        <w:t xml:space="preserve">A continuación se muestran los resultados obtenidos al usar el comando desde debian2 al resto de </w:t>
+      </w:r>
+      <w:r>
+        <w:rPr>
+          <w:rFonts w:ascii="Arial" w:hAnsi="Arial" w:cs="Arial"/>
+        </w:rPr>
+        <w:t>máquinas</w:t>
+      </w:r>
+      <w:r>
+        <w:rPr>
+          <w:rFonts w:ascii="Arial" w:hAnsi="Arial" w:cs="Arial"/>
+        </w:rPr>
+        <w:t>.</w:t>
+      </w:r>
+    </w:p>
+    <w:p>
+      <w:pPr>
+        <w:pStyle w:val="Prrafodelista"/>
+        <w:numPr>
+          <w:ilvl w:val="0"/>
+          <w:numId w:val="4"/>
+        </w:numPr>
+        <w:rPr>
+          <w:rFonts w:ascii="Arial" w:hAnsi="Arial" w:cs="Arial"/>
+          <w:u w:val="single"/>
+        </w:rPr>
+      </w:pPr>
+      <w:r>
+        <w:rPr>
+          <w:rFonts w:ascii="Arial" w:hAnsi="Arial" w:cs="Arial"/>
+          <w:u w:val="single"/>
+        </w:rPr>
+        <w:t>o-router2:</w:t>
+      </w:r>
+    </w:p>
+    <w:p>
+      <w:pPr>
+        <w:rPr>
+          <w:rFonts w:ascii="Arial" w:hAnsi="Arial" w:cs="Arial"/>
+        </w:rPr>
+      </w:pPr>
+      <w:r>
+        <w:rPr>
+          <w:noProof/>
+          <w:lang w:eastAsia="es-ES"/>
+        </w:rPr>
+        <w:drawing>
+          <wp:inline distT="0" distB="0" distL="0" distR="0" wp14:anchorId="55352DDA" wp14:editId="742CE42D">
+            <wp:extent cx="5400040" cy="584200"/>
+            <wp:effectExtent l="0" t="0" r="0" b="6350"/>
+            <wp:docPr id="1" name="Imagen 1"/>
+            <wp:cNvGraphicFramePr>
+              <a:graphicFrameLocks xmlns:a="http://schemas.openxmlformats.org/drawingml/2006/main" noChangeAspect="1"/>
+            </wp:cNvGraphicFramePr>
+            <a:graphic xmlns:a="http://schemas.openxmlformats.org/drawingml/2006/main">
+              <a:graphicData uri="http://schemas.openxmlformats.org/drawingml/2006/picture">
+                <pic:pic xmlns:pic="http://schemas.openxmlformats.org/drawingml/2006/picture">
+                  <pic:nvPicPr>
+                    <pic:cNvPr id="0" name=""/>
+                    <pic:cNvPicPr/>
+                  </pic:nvPicPr>
+                  <pic:blipFill>
+                    <a:blip r:embed="rId14"/>
+                    <a:stretch>
+                      <a:fillRect/>
+                    </a:stretch>
+                  </pic:blipFill>
+                  <pic:spPr>
+                    <a:xfrm>
+                      <a:off x="0" y="0"/>
+                      <a:ext cx="5400040" cy="584200"/>
+                    </a:xfrm>
+                    <a:prstGeom prst="rect">
+                      <a:avLst/>
+                    </a:prstGeom>
+                  </pic:spPr>
+                </pic:pic>
+              </a:graphicData>
+            </a:graphic>
+          </wp:inline>
+        </w:drawing>
+      </w:r>
+    </w:p>
+    <w:p>
+      <w:pPr>
+        <w:rPr>
+          <w:rFonts w:ascii="Arial" w:hAnsi="Arial" w:cs="Arial"/>
+        </w:rPr>
+      </w:pPr>
+      <w:r>
+        <w:rPr>
+          <w:rFonts w:ascii="Arial" w:hAnsi="Arial" w:cs="Arial"/>
+        </w:rPr>
+        <w:t xml:space="preserve">Se puede apreciar que en o-router2 </w:t>
+      </w:r>
+      <w:r>
+        <w:rPr>
+          <w:rFonts w:ascii="Arial" w:hAnsi="Arial" w:cs="Arial"/>
+        </w:rPr>
+        <w:t>únicamente</w:t>
+      </w:r>
+      <w:r>
+        <w:rPr>
+          <w:rFonts w:ascii="Arial" w:hAnsi="Arial" w:cs="Arial"/>
+        </w:rPr>
+        <w:t xml:space="preserve"> tiene abierto el puerto 22, en este puerto se </w:t>
+      </w:r>
+      <w:r>
+        <w:rPr>
+          <w:rFonts w:ascii="Arial" w:hAnsi="Arial" w:cs="Arial"/>
+        </w:rPr>
+        <w:t>está</w:t>
+      </w:r>
+      <w:r>
+        <w:rPr>
+          <w:rFonts w:ascii="Arial" w:hAnsi="Arial" w:cs="Arial"/>
+        </w:rPr>
+        <w:t xml:space="preserve"> ejecutando un servicio ssh (en concreto la versión 7.3).</w:t>
+      </w:r>
+    </w:p>
+    <w:p>
+      <w:pPr>
+        <w:pStyle w:val="Prrafodelista"/>
+        <w:numPr>
+          <w:ilvl w:val="0"/>
+          <w:numId w:val="4"/>
+        </w:numPr>
+        <w:rPr>
+          <w:rFonts w:ascii="Arial" w:hAnsi="Arial" w:cs="Arial"/>
+          <w:u w:val="single"/>
+        </w:rPr>
+      </w:pPr>
+      <w:r>
+        <w:rPr>
+          <w:rFonts w:ascii="Arial" w:hAnsi="Arial" w:cs="Arial"/>
+          <w:u w:val="single"/>
+        </w:rPr>
+        <w:t>o-router1</w:t>
+      </w:r>
+      <w:r>
+        <w:rPr>
+          <w:rFonts w:ascii="Arial" w:hAnsi="Arial" w:cs="Arial"/>
+          <w:u w:val="single"/>
+        </w:rPr>
+        <w:t>:</w:t>
+      </w:r>
+    </w:p>
+    <w:p>
+      <w:pPr>
+        <w:rPr>
+          <w:rFonts w:ascii="Arial" w:hAnsi="Arial" w:cs="Arial"/>
+        </w:rPr>
+      </w:pPr>
+      <w:r>
+        <w:rPr>
+          <w:noProof/>
+          <w:lang w:eastAsia="es-ES"/>
+        </w:rPr>
+        <w:drawing>
+          <wp:inline distT="0" distB="0" distL="0" distR="0" wp14:anchorId="5AD77625" wp14:editId="1EC847E5">
+            <wp:extent cx="5400040" cy="650607"/>
+            <wp:effectExtent l="0" t="0" r="0" b="0"/>
+            <wp:docPr id="2" name="Imagen 2"/>
+            <wp:cNvGraphicFramePr>
+              <a:graphicFrameLocks xmlns:a="http://schemas.openxmlformats.org/drawingml/2006/main" noChangeAspect="1"/>
+            </wp:cNvGraphicFramePr>
+            <a:graphic xmlns:a="http://schemas.openxmlformats.org/drawingml/2006/main">
+              <a:graphicData uri="http://schemas.openxmlformats.org/drawingml/2006/picture">
+                <pic:pic xmlns:pic="http://schemas.openxmlformats.org/drawingml/2006/picture">
+                  <pic:nvPicPr>
+                    <pic:cNvPr id="0" name=""/>
+                    <pic:cNvPicPr/>
+                  </pic:nvPicPr>
+                  <pic:blipFill>
+                    <a:blip r:embed="rId15"/>
+                    <a:stretch>
+                      <a:fillRect/>
+                    </a:stretch>
+                  </pic:blipFill>
+                  <pic:spPr>
+                    <a:xfrm>
+                      <a:off x="0" y="0"/>
+                      <a:ext cx="5400040" cy="650607"/>
+                    </a:xfrm>
+                    <a:prstGeom prst="rect">
+                      <a:avLst/>
+                    </a:prstGeom>
+                  </pic:spPr>
+                </pic:pic>
+              </a:graphicData>
+            </a:graphic>
+          </wp:inline>
+        </w:drawing>
+      </w:r>
+    </w:p>
+    <w:p>
+      <w:pPr>
+        <w:rPr>
+          <w:rFonts w:ascii="Arial" w:hAnsi="Arial" w:cs="Arial"/>
+        </w:rPr>
+      </w:pPr>
+      <w:r>
+        <w:rPr>
+          <w:rFonts w:ascii="Arial" w:hAnsi="Arial" w:cs="Arial"/>
+        </w:rPr>
+        <w:t>En cuanto a o-router1 puede observarse que se trata del</w:t>
+      </w:r>
+      <w:r>
+        <w:rPr>
+          <w:rFonts w:ascii="Arial" w:hAnsi="Arial" w:cs="Arial"/>
+        </w:rPr>
+        <w:t xml:space="preserve"> mism</w:t>
+      </w:r>
+      <w:r>
+        <w:rPr>
+          <w:rFonts w:ascii="Arial" w:hAnsi="Arial" w:cs="Arial"/>
+        </w:rPr>
+        <w:t xml:space="preserve">o caso que o-router2, </w:t>
+      </w:r>
+      <w:r>
+        <w:rPr>
+          <w:rFonts w:ascii="Arial" w:hAnsi="Arial" w:cs="Arial"/>
+        </w:rPr>
+        <w:t>únicamente se tiene el servicio ssh en el puerto 22, sin embargo, o-router1 tiene 2054 puertos abiertos en lugar de solamente 1.</w:t>
+      </w:r>
+    </w:p>
+    <w:p>
+      <w:pPr>
+        <w:rPr>
+          <w:rFonts w:ascii="Arial" w:hAnsi="Arial" w:cs="Arial"/>
+        </w:rPr>
+      </w:pPr>
+    </w:p>
+    <w:p>
+      <w:pPr>
+        <w:rPr>
+          <w:rFonts w:ascii="Arial" w:hAnsi="Arial" w:cs="Arial"/>
+        </w:rPr>
+      </w:pPr>
+    </w:p>
+    <w:p>
+      <w:pPr>
+        <w:rPr>
+          <w:rFonts w:ascii="Arial" w:hAnsi="Arial" w:cs="Arial"/>
+        </w:rPr>
+      </w:pPr>
+    </w:p>
+    <w:p>
+      <w:pPr>
+        <w:pStyle w:val="Prrafodelista"/>
+        <w:numPr>
+          <w:ilvl w:val="0"/>
+          <w:numId w:val="4"/>
+        </w:numPr>
+        <w:rPr>
+          <w:rFonts w:ascii="Arial" w:hAnsi="Arial" w:cs="Arial"/>
+          <w:u w:val="single"/>
+        </w:rPr>
+      </w:pPr>
+      <w:r>
+        <w:rPr>
+          <w:rFonts w:ascii="Arial" w:hAnsi="Arial" w:cs="Arial"/>
+          <w:u w:val="single"/>
+        </w:rPr>
+        <w:lastRenderedPageBreak/>
+        <w:t>Debian1</w:t>
+      </w:r>
+      <w:r>
+        <w:rPr>
+          <w:rFonts w:ascii="Arial" w:hAnsi="Arial" w:cs="Arial"/>
+          <w:u w:val="single"/>
+        </w:rPr>
+        <w:t>:</w:t>
+      </w:r>
+    </w:p>
+    <w:p>
+      <w:pPr>
+        <w:rPr>
+          <w:rFonts w:ascii="Arial" w:hAnsi="Arial" w:cs="Arial"/>
+        </w:rPr>
+      </w:pPr>
+      <w:r>
+        <w:rPr>
+          <w:noProof/>
+          <w:lang w:eastAsia="es-ES"/>
+        </w:rPr>
+        <w:drawing>
+          <wp:inline distT="0" distB="0" distL="0" distR="0" wp14:anchorId="2AE97E70" wp14:editId="7646D460">
+            <wp:extent cx="5400040" cy="1975982"/>
+            <wp:effectExtent l="0" t="0" r="0" b="5715"/>
+            <wp:docPr id="3" name="Imagen 3"/>
+            <wp:cNvGraphicFramePr>
+              <a:graphicFrameLocks xmlns:a="http://schemas.openxmlformats.org/drawingml/2006/main" noChangeAspect="1"/>
+            </wp:cNvGraphicFramePr>
+            <a:graphic xmlns:a="http://schemas.openxmlformats.org/drawingml/2006/main">
+              <a:graphicData uri="http://schemas.openxmlformats.org/drawingml/2006/picture">
+                <pic:pic xmlns:pic="http://schemas.openxmlformats.org/drawingml/2006/picture">
+                  <pic:nvPicPr>
+                    <pic:cNvPr id="0" name=""/>
+                    <pic:cNvPicPr/>
+                  </pic:nvPicPr>
+                  <pic:blipFill>
+                    <a:blip r:embed="rId16"/>
+                    <a:stretch>
+                      <a:fillRect/>
+                    </a:stretch>
+                  </pic:blipFill>
+                  <pic:spPr>
+                    <a:xfrm>
+                      <a:off x="0" y="0"/>
+                      <a:ext cx="5400040" cy="1975982"/>
+                    </a:xfrm>
+                    <a:prstGeom prst="rect">
+                      <a:avLst/>
+                    </a:prstGeom>
+                  </pic:spPr>
+                </pic:pic>
+              </a:graphicData>
+            </a:graphic>
+          </wp:inline>
+        </w:drawing>
+      </w:r>
+    </w:p>
+    <w:p>
+      <w:pPr>
+        <w:rPr>
+          <w:rFonts w:ascii="Arial" w:hAnsi="Arial" w:cs="Arial"/>
+        </w:rPr>
+      </w:pPr>
+      <w:r>
+        <w:rPr>
+          <w:rFonts w:ascii="Arial" w:hAnsi="Arial" w:cs="Arial"/>
+        </w:rPr>
+        <w:t>Como se puede apreciar en la imagen debian1 tiene 1972 puertos abiertos, entre estos puertos tiene software escuchando en los puertos 22 (ssh), 80(http), 111 (rcpbind) y 48452 en el que se encuentra corriendo un servicio de información sobre el estado del sistema operativo.</w:t>
+      </w:r>
+      <w:bookmarkStart w:id="0" w:name="_GoBack"/>
+      <w:bookmarkEnd w:id="0"/>
     </w:p>
     <w:p>
       <w:pPr>
@@ -7422,7 +6872,7 @@
 </file>
 
 <file path=customXml/itemProps2.xml><?xml version="1.0" encoding="utf-8"?>
-<ds:datastoreItem xmlns:ds="http://schemas.openxmlformats.org/officeDocument/2006/customXml" ds:itemID="{EC91185A-714E-41D5-AB73-972804249A04}">
+<ds:datastoreItem xmlns:ds="http://schemas.openxmlformats.org/officeDocument/2006/customXml" ds:itemID="{B7241FB8-09CB-494D-A312-C4288F1FAE41}">
   <ds:schemaRefs>
     <ds:schemaRef ds:uri="http://schemas.openxmlformats.org/officeDocument/2006/bibliography"/>
   </ds:schemaRefs>

</xml_diff>